<commit_message>
Edits to progress report part 2.
</commit_message>
<xml_diff>
--- a/Reports/Progress_Report_2.docx
+++ b/Reports/Progress_Report_2.docx
@@ -442,7 +442,6 @@
           <w:rFonts w:asciiTheme="majorHAnsi" w:hAnsiTheme="majorHAnsi"/>
           <w:sz w:val="24"/>
           <w:szCs w:val="22"/>
-          <w:highlight w:val="yellow"/>
         </w:rPr>
         <w:t>(see figure below)</w:t>
       </w:r>
@@ -452,7 +451,15 @@
           <w:sz w:val="24"/>
           <w:szCs w:val="22"/>
         </w:rPr>
-        <w:t>, begins with the start symbol and works from left to right to find all the expressions that fit the given grammar.</w:t>
+        <w:t>,</w:t>
+      </w:r>
+      <w:r>
+        <w:rPr>
+          <w:rFonts w:asciiTheme="majorHAnsi" w:hAnsiTheme="majorHAnsi"/>
+          <w:sz w:val="24"/>
+          <w:szCs w:val="22"/>
+        </w:rPr>
+        <w:t xml:space="preserve"> begins with the start symbol and works from left to right to find all the expressions that fit the given grammar.</w:t>
       </w:r>
       <w:r>
         <w:rPr>
@@ -468,7 +475,23 @@
           <w:sz w:val="24"/>
           <w:szCs w:val="22"/>
         </w:rPr>
-        <w:t>https://www.techopedia.com</w:t>
+        <w:t>https://www.</w:t>
+      </w:r>
+      <w:r>
+        <w:rPr>
+          <w:rFonts w:asciiTheme="majorHAnsi" w:hAnsiTheme="majorHAnsi"/>
+          <w:sz w:val="24"/>
+          <w:szCs w:val="22"/>
+        </w:rPr>
+        <w:t xml:space="preserve"> </w:t>
+      </w:r>
+      <w:r>
+        <w:rPr>
+          <w:rFonts w:asciiTheme="majorHAnsi" w:hAnsiTheme="majorHAnsi"/>
+          <w:sz w:val="24"/>
+          <w:szCs w:val="22"/>
+        </w:rPr>
+        <w:t>techopedia.com</w:t>
       </w:r>
       <w:r>
         <w:rPr>
@@ -477,6 +500,86 @@
           <w:szCs w:val="22"/>
         </w:rPr>
         <w:t>)</w:t>
+      </w:r>
+    </w:p>
+    <w:p>
+      <w:pPr>
+        <w:pStyle w:val="NormalWeb"/>
+        <w:shd w:val="clear" w:color="auto" w:fill="FFFFFF"/>
+        <w:spacing w:beforeLines="0" w:afterLines="0"/>
+        <w:rPr>
+          <w:rFonts w:asciiTheme="majorHAnsi" w:hAnsiTheme="majorHAnsi"/>
+          <w:sz w:val="24"/>
+          <w:szCs w:val="22"/>
+        </w:rPr>
+      </w:pPr>
+      <w:r>
+        <w:rPr>
+          <w:rFonts w:asciiTheme="majorHAnsi" w:hAnsiTheme="majorHAnsi"/>
+          <w:noProof/>
+          <w:sz w:val="24"/>
+          <w:szCs w:val="22"/>
+        </w:rPr>
+        <w:drawing>
+          <wp:inline distT="0" distB="0" distL="0" distR="0">
+            <wp:extent cx="5786064" cy="1365631"/>
+            <wp:effectExtent l="25400" t="0" r="5136" b="0"/>
+            <wp:docPr id="1" name="Picture 0" descr="Screen Shot 2019-02-22 at 1.52.56 PM.png"/>
+            <wp:cNvGraphicFramePr>
+              <a:graphicFrameLocks xmlns:a="http://schemas.openxmlformats.org/drawingml/2006/main" noChangeAspect="1"/>
+            </wp:cNvGraphicFramePr>
+            <a:graphic xmlns:a="http://schemas.openxmlformats.org/drawingml/2006/main">
+              <a:graphicData uri="http://schemas.openxmlformats.org/drawingml/2006/picture">
+                <pic:pic xmlns:pic="http://schemas.openxmlformats.org/drawingml/2006/picture">
+                  <pic:nvPicPr>
+                    <pic:cNvPr id="0" name="Screen Shot 2019-02-22 at 1.52.56 PM.png"/>
+                    <pic:cNvPicPr/>
+                  </pic:nvPicPr>
+                  <pic:blipFill>
+                    <a:blip r:embed="rId5"/>
+                    <a:stretch>
+                      <a:fillRect/>
+                    </a:stretch>
+                  </pic:blipFill>
+                  <pic:spPr>
+                    <a:xfrm>
+                      <a:off x="0" y="0"/>
+                      <a:ext cx="5786064" cy="1365631"/>
+                    </a:xfrm>
+                    <a:prstGeom prst="rect">
+                      <a:avLst/>
+                    </a:prstGeom>
+                  </pic:spPr>
+                </pic:pic>
+              </a:graphicData>
+            </a:graphic>
+          </wp:inline>
+        </w:drawing>
+      </w:r>
+    </w:p>
+    <w:p>
+      <w:pPr>
+        <w:pStyle w:val="NormalWeb"/>
+        <w:shd w:val="clear" w:color="auto" w:fill="FFFFFF"/>
+        <w:spacing w:beforeLines="0" w:afterLines="0"/>
+        <w:rPr>
+          <w:rFonts w:asciiTheme="majorHAnsi" w:hAnsiTheme="majorHAnsi"/>
+          <w:szCs w:val="22"/>
+        </w:rPr>
+      </w:pPr>
+      <w:r>
+        <w:rPr>
+          <w:rFonts w:asciiTheme="majorHAnsi" w:hAnsiTheme="majorHAnsi"/>
+          <w:szCs w:val="22"/>
+        </w:rPr>
+        <w:t>Figure: Generated parse tree</w:t>
+      </w:r>
+      <w:r>
+        <w:rPr>
+          <w:rFonts w:asciiTheme="majorHAnsi" w:hAnsiTheme="majorHAnsi"/>
+          <w:szCs w:val="22"/>
+        </w:rPr>
+        <w:t>.</w:t>
       </w:r>
     </w:p>
     <w:p>
@@ -605,7 +708,7 @@
                     <pic:cNvPicPr/>
                   </pic:nvPicPr>
                   <pic:blipFill>
-                    <a:blip r:embed="rId5"/>
+                    <a:blip r:embed="rId6"/>
                     <a:stretch>
                       <a:fillRect/>
                     </a:stretch>
@@ -942,7 +1045,7 @@
                     <pic:cNvPicPr/>
                   </pic:nvPicPr>
                   <pic:blipFill>
-                    <a:blip r:embed="rId6"/>
+                    <a:blip r:embed="rId7"/>
                     <a:stretch>
                       <a:fillRect/>
                     </a:stretch>

</xml_diff>

<commit_message>
Report 2 edits and screen shots.
</commit_message>
<xml_diff>
--- a/Reports/Progress_Report_2.docx
+++ b/Reports/Progress_Report_2.docx
@@ -323,7 +323,23 @@
           <w:sz w:val="24"/>
           <w:szCs w:val="22"/>
         </w:rPr>
-        <w:t xml:space="preserve"> of a context-free grammar.  The placement of tokes must happen in a meticulous order</w:t>
+        <w:t xml:space="preserve"> of a context-free grammar.  The placement of toke</w:t>
+      </w:r>
+      <w:r>
+        <w:rPr>
+          <w:rFonts w:asciiTheme="majorHAnsi" w:hAnsiTheme="majorHAnsi"/>
+          <w:sz w:val="24"/>
+          <w:szCs w:val="22"/>
+        </w:rPr>
+        <w:t>n</w:t>
+      </w:r>
+      <w:r>
+        <w:rPr>
+          <w:rFonts w:asciiTheme="majorHAnsi" w:hAnsiTheme="majorHAnsi"/>
+          <w:sz w:val="24"/>
+          <w:szCs w:val="22"/>
+        </w:rPr>
+        <w:t>s must happen in a meticulous order</w:t>
       </w:r>
       <w:r>
         <w:rPr>
@@ -379,7 +395,23 @@
           <w:sz w:val="24"/>
           <w:szCs w:val="22"/>
         </w:rPr>
-        <w:t>There are two way in which data from the input string of tokens can be derived</w:t>
+        <w:t>There are two way</w:t>
+      </w:r>
+      <w:r>
+        <w:rPr>
+          <w:rFonts w:asciiTheme="majorHAnsi" w:hAnsiTheme="majorHAnsi"/>
+          <w:sz w:val="24"/>
+          <w:szCs w:val="22"/>
+        </w:rPr>
+        <w:t>s</w:t>
+      </w:r>
+      <w:r>
+        <w:rPr>
+          <w:rFonts w:asciiTheme="majorHAnsi" w:hAnsiTheme="majorHAnsi"/>
+          <w:sz w:val="24"/>
+          <w:szCs w:val="22"/>
+        </w:rPr>
+        <w:t xml:space="preserve"> in which data from the input string of tokens can be derived</w:t>
       </w:r>
       <w:r>
         <w:rPr>
@@ -828,7 +860,7 @@
           <w:sz w:val="24"/>
           <w:szCs w:val="22"/>
         </w:rPr>
-        <w:t xml:space="preserve">The sole output was to either print out that the input was either accepted or rejected.  </w:t>
+        <w:t xml:space="preserve">The sole output was to print that the input was either accepted or rejected.  </w:t>
       </w:r>
       <w:r>
         <w:rPr>
@@ -920,7 +952,15 @@
           <w:sz w:val="24"/>
           <w:szCs w:val="22"/>
         </w:rPr>
-        <w:t xml:space="preserve">there were needed changed to </w:t>
+        <w:t>there were needed changes</w:t>
+      </w:r>
+      <w:r>
+        <w:rPr>
+          <w:rFonts w:asciiTheme="majorHAnsi" w:hAnsiTheme="majorHAnsi"/>
+          <w:sz w:val="24"/>
+          <w:szCs w:val="22"/>
+        </w:rPr>
+        <w:t xml:space="preserve"> to </w:t>
       </w:r>
       <w:r>
         <w:rPr>

</xml_diff>